<commit_message>
Hoan thien ket noi API
</commit_message>
<xml_diff>
--- a/admin/Các vấn đề phát sinh.docx
+++ b/admin/Các vấn đề phát sinh.docx
@@ -41,12 +41,530 @@
           <w:lang w:val="en-US"/>
         </w:rPr>
       </w:pPr>
-      <w:r>
-        <w:rPr>
-          <w:lang w:val="en-US"/>
-        </w:rPr>
-        <w:t>https://stackoverflow.com/questions/73180945/jetstream-css-and-js-not-working-and-showing-viteresources-css-app-css-re</w:t>
-      </w:r>
+      <w:hyperlink r:id="rId5" w:history="1">
+        <w:r>
+          <w:rPr>
+            <w:rStyle w:val="Hyperlink"/>
+            <w:lang w:val="en-US"/>
+          </w:rPr>
+          <w:t>https://stackoverflow.com/questions/73180945/jetstream-css-and-js-not-working-and-showing-viteresources-css-app-css-re</w:t>
+        </w:r>
+      </w:hyperlink>
+    </w:p>
+    <w:p>
+      <w:pPr>
+        <w:pStyle w:val="ListParagraph"/>
+        <w:numPr>
+          <w:ilvl w:val="0"/>
+          <w:numId w:val="1"/>
+        </w:numPr>
+        <w:rPr>
+          <w:lang w:val="en-US"/>
+        </w:rPr>
+      </w:pPr>
+      <w:r>
+        <w:rPr>
+          <w:lang w:val="en-US"/>
+        </w:rPr>
+        <w:t>Cài Laravel Passport không được</w:t>
+      </w:r>
+    </w:p>
+    <w:p>
+      <w:pPr>
+        <w:pStyle w:val="ListParagraph"/>
+        <w:rPr>
+          <w:lang w:val="en-US"/>
+        </w:rPr>
+      </w:pPr>
+      <w:r>
+        <w:rPr>
+          <w:noProof/>
+          <w:lang w:val="en-US"/>
+        </w:rPr>
+        <w:drawing>
+          <wp:inline distT="0" distB="0" distL="0" distR="0" wp14:anchorId="0A5B894F" wp14:editId="1FB85252">
+            <wp:extent cx="5731510" cy="2255520"/>
+            <wp:effectExtent l="0" t="0" r="2540" b="0"/>
+            <wp:docPr id="798183785" name="Picture 1"/>
+            <wp:cNvGraphicFramePr>
+              <a:graphicFrameLocks xmlns:a="http://schemas.openxmlformats.org/drawingml/2006/main" noChangeAspect="1"/>
+            </wp:cNvGraphicFramePr>
+            <a:graphic xmlns:a="http://schemas.openxmlformats.org/drawingml/2006/main">
+              <a:graphicData uri="http://schemas.openxmlformats.org/drawingml/2006/picture">
+                <pic:pic xmlns:pic="http://schemas.openxmlformats.org/drawingml/2006/picture">
+                  <pic:nvPicPr>
+                    <pic:cNvPr id="798183785" name=""/>
+                    <pic:cNvPicPr/>
+                  </pic:nvPicPr>
+                  <pic:blipFill>
+                    <a:blip r:embed="rId6"/>
+                    <a:stretch>
+                      <a:fillRect/>
+                    </a:stretch>
+                  </pic:blipFill>
+                  <pic:spPr>
+                    <a:xfrm>
+                      <a:off x="0" y="0"/>
+                      <a:ext cx="5731510" cy="2255520"/>
+                    </a:xfrm>
+                    <a:prstGeom prst="rect">
+                      <a:avLst/>
+                    </a:prstGeom>
+                  </pic:spPr>
+                </pic:pic>
+              </a:graphicData>
+            </a:graphic>
+          </wp:inline>
+        </w:drawing>
+      </w:r>
+    </w:p>
+    <w:p>
+      <w:pPr>
+        <w:pStyle w:val="ListParagraph"/>
+        <w:rPr>
+          <w:lang w:val="en-US"/>
+        </w:rPr>
+      </w:pPr>
+      <w:r>
+        <w:rPr>
+          <w:lang w:val="en-US"/>
+        </w:rPr>
+        <w:t>Nguyên nhân là do phiên bản hiện tại đang yêu cầu PHP 8 trở lên.</w:t>
+      </w:r>
+    </w:p>
+    <w:p>
+      <w:pPr>
+        <w:pStyle w:val="ListParagraph"/>
+        <w:rPr>
+          <w:lang w:val="en-US"/>
+        </w:rPr>
+      </w:pPr>
+      <w:r>
+        <w:rPr>
+          <w:lang w:val="en-US"/>
+        </w:rPr>
+        <w:t>“</w:t>
+      </w:r>
+      <w:r>
+        <w:rPr>
+          <w:lang w:val="en-US"/>
+        </w:rPr>
+        <w:t>Cannot use laravel/passport's latest version v11.10.0 as it requires php ^8.0 which is not satisfied by your platform.</w:t>
+      </w:r>
+      <w:r>
+        <w:rPr>
+          <w:lang w:val="en-US"/>
+        </w:rPr>
+        <w:t>”</w:t>
+      </w:r>
+    </w:p>
+    <w:p>
+      <w:pPr>
+        <w:pStyle w:val="ListParagraph"/>
+        <w:rPr>
+          <w:lang w:val="en-US"/>
+        </w:rPr>
+      </w:pPr>
+      <w:r>
+        <w:rPr>
+          <w:lang w:val="en-US"/>
+        </w:rPr>
+        <w:t>Cách giải quyết:</w:t>
+      </w:r>
+    </w:p>
+    <w:p>
+      <w:pPr>
+        <w:pStyle w:val="ListParagraph"/>
+        <w:rPr>
+          <w:lang w:val="en-US"/>
+        </w:rPr>
+      </w:pPr>
+      <w:r>
+        <w:rPr>
+          <w:lang w:val="en-US"/>
+        </w:rPr>
+        <w:t>Tìm phiên bản phù hợp với phiên bản PHP</w:t>
+      </w:r>
+    </w:p>
+    <w:p>
+      <w:pPr>
+        <w:pStyle w:val="ListParagraph"/>
+        <w:rPr>
+          <w:lang w:val="en-US"/>
+        </w:rPr>
+      </w:pPr>
+      <w:r>
+        <w:rPr>
+          <w:noProof/>
+          <w:lang w:val="en-US"/>
+        </w:rPr>
+        <w:drawing>
+          <wp:inline distT="0" distB="0" distL="0" distR="0" wp14:anchorId="7CD60F4D" wp14:editId="1AA08364">
+            <wp:extent cx="5731510" cy="3122930"/>
+            <wp:effectExtent l="0" t="0" r="2540" b="1270"/>
+            <wp:docPr id="136628814" name="Picture 1"/>
+            <wp:cNvGraphicFramePr>
+              <a:graphicFrameLocks xmlns:a="http://schemas.openxmlformats.org/drawingml/2006/main" noChangeAspect="1"/>
+            </wp:cNvGraphicFramePr>
+            <a:graphic xmlns:a="http://schemas.openxmlformats.org/drawingml/2006/main">
+              <a:graphicData uri="http://schemas.openxmlformats.org/drawingml/2006/picture">
+                <pic:pic xmlns:pic="http://schemas.openxmlformats.org/drawingml/2006/picture">
+                  <pic:nvPicPr>
+                    <pic:cNvPr id="136628814" name=""/>
+                    <pic:cNvPicPr/>
+                  </pic:nvPicPr>
+                  <pic:blipFill>
+                    <a:blip r:embed="rId7"/>
+                    <a:stretch>
+                      <a:fillRect/>
+                    </a:stretch>
+                  </pic:blipFill>
+                  <pic:spPr>
+                    <a:xfrm>
+                      <a:off x="0" y="0"/>
+                      <a:ext cx="5731510" cy="3122930"/>
+                    </a:xfrm>
+                    <a:prstGeom prst="rect">
+                      <a:avLst/>
+                    </a:prstGeom>
+                  </pic:spPr>
+                </pic:pic>
+              </a:graphicData>
+            </a:graphic>
+          </wp:inline>
+        </w:drawing>
+      </w:r>
+    </w:p>
+    <w:p>
+      <w:pPr>
+        <w:pStyle w:val="ListParagraph"/>
+        <w:rPr>
+          <w:lang w:val="en-US"/>
+        </w:rPr>
+      </w:pPr>
+      <w:r>
+        <w:rPr>
+          <w:lang w:val="en-US"/>
+        </w:rPr>
+        <w:t>Sau đó cài với phiên bản đó:</w:t>
+      </w:r>
+    </w:p>
+    <w:p>
+      <w:pPr>
+        <w:pStyle w:val="ListParagraph"/>
+        <w:rPr>
+          <w:lang w:val="en-US"/>
+        </w:rPr>
+      </w:pPr>
+      <w:r>
+        <w:rPr>
+          <w:lang w:val="en-US"/>
+        </w:rPr>
+        <w:t>VD:</w:t>
+      </w:r>
+    </w:p>
+    <w:p>
+      <w:pPr>
+        <w:pStyle w:val="ListParagraph"/>
+        <w:rPr>
+          <w:lang w:val="en-US"/>
+        </w:rPr>
+      </w:pPr>
+      <w:r>
+        <w:rPr>
+          <w:lang w:val="en-US"/>
+        </w:rPr>
+        <w:t>composer require laravel/passport:10.3.3 --with-all-dependencies</w:t>
+      </w:r>
+    </w:p>
+    <w:p>
+      <w:pPr>
+        <w:pStyle w:val="ListParagraph"/>
+        <w:rPr>
+          <w:lang w:val="en-US"/>
+        </w:rPr>
+      </w:pPr>
+      <w:r>
+        <w:rPr>
+          <w:noProof/>
+          <w:lang w:val="en-US"/>
+        </w:rPr>
+        <w:lastRenderedPageBreak/>
+        <w:drawing>
+          <wp:inline distT="0" distB="0" distL="0" distR="0" wp14:anchorId="53F371D4" wp14:editId="35D3733C">
+            <wp:extent cx="5731510" cy="2080895"/>
+            <wp:effectExtent l="0" t="0" r="2540" b="0"/>
+            <wp:docPr id="1746487485" name="Picture 1"/>
+            <wp:cNvGraphicFramePr>
+              <a:graphicFrameLocks xmlns:a="http://schemas.openxmlformats.org/drawingml/2006/main" noChangeAspect="1"/>
+            </wp:cNvGraphicFramePr>
+            <a:graphic xmlns:a="http://schemas.openxmlformats.org/drawingml/2006/main">
+              <a:graphicData uri="http://schemas.openxmlformats.org/drawingml/2006/picture">
+                <pic:pic xmlns:pic="http://schemas.openxmlformats.org/drawingml/2006/picture">
+                  <pic:nvPicPr>
+                    <pic:cNvPr id="1746487485" name=""/>
+                    <pic:cNvPicPr/>
+                  </pic:nvPicPr>
+                  <pic:blipFill>
+                    <a:blip r:embed="rId8"/>
+                    <a:stretch>
+                      <a:fillRect/>
+                    </a:stretch>
+                  </pic:blipFill>
+                  <pic:spPr>
+                    <a:xfrm>
+                      <a:off x="0" y="0"/>
+                      <a:ext cx="5731510" cy="2080895"/>
+                    </a:xfrm>
+                    <a:prstGeom prst="rect">
+                      <a:avLst/>
+                    </a:prstGeom>
+                  </pic:spPr>
+                </pic:pic>
+              </a:graphicData>
+            </a:graphic>
+          </wp:inline>
+        </w:drawing>
+      </w:r>
+    </w:p>
+    <w:p>
+      <w:pPr>
+        <w:pStyle w:val="ListParagraph"/>
+        <w:numPr>
+          <w:ilvl w:val="0"/>
+          <w:numId w:val="1"/>
+        </w:numPr>
+        <w:rPr>
+          <w:lang w:val="en-US"/>
+        </w:rPr>
+      </w:pPr>
+      <w:r>
+        <w:rPr>
+          <w:lang w:val="en-US"/>
+        </w:rPr>
+        <w:t>Test thêm tài khoản hay reset password</w:t>
+      </w:r>
+    </w:p>
+    <w:p>
+      <w:pPr>
+        <w:pStyle w:val="ListParagraph"/>
+        <w:rPr>
+          <w:lang w:val="en-US"/>
+        </w:rPr>
+      </w:pPr>
+      <w:r>
+        <w:rPr>
+          <w:lang w:val="en-US"/>
+        </w:rPr>
+        <w:t>Nhớ lưu ý Request có kiểm tra confirmed cho password.</w:t>
+      </w:r>
+    </w:p>
+    <w:p>
+      <w:pPr>
+        <w:pStyle w:val="ListParagraph"/>
+        <w:rPr>
+          <w:lang w:val="en-US"/>
+        </w:rPr>
+      </w:pPr>
+      <w:r>
+        <w:rPr>
+          <w:lang w:val="en-US"/>
+        </w:rPr>
+        <w:drawing>
+          <wp:inline distT="0" distB="0" distL="0" distR="0" wp14:anchorId="23A25E1B" wp14:editId="3EA31E73">
+            <wp:extent cx="5731510" cy="1406525"/>
+            <wp:effectExtent l="0" t="0" r="2540" b="3175"/>
+            <wp:docPr id="1127717153" name="Picture 1"/>
+            <wp:cNvGraphicFramePr>
+              <a:graphicFrameLocks xmlns:a="http://schemas.openxmlformats.org/drawingml/2006/main" noChangeAspect="1"/>
+            </wp:cNvGraphicFramePr>
+            <a:graphic xmlns:a="http://schemas.openxmlformats.org/drawingml/2006/main">
+              <a:graphicData uri="http://schemas.openxmlformats.org/drawingml/2006/picture">
+                <pic:pic xmlns:pic="http://schemas.openxmlformats.org/drawingml/2006/picture">
+                  <pic:nvPicPr>
+                    <pic:cNvPr id="1127717153" name=""/>
+                    <pic:cNvPicPr/>
+                  </pic:nvPicPr>
+                  <pic:blipFill>
+                    <a:blip r:embed="rId9"/>
+                    <a:stretch>
+                      <a:fillRect/>
+                    </a:stretch>
+                  </pic:blipFill>
+                  <pic:spPr>
+                    <a:xfrm>
+                      <a:off x="0" y="0"/>
+                      <a:ext cx="5731510" cy="1406525"/>
+                    </a:xfrm>
+                    <a:prstGeom prst="rect">
+                      <a:avLst/>
+                    </a:prstGeom>
+                  </pic:spPr>
+                </pic:pic>
+              </a:graphicData>
+            </a:graphic>
+          </wp:inline>
+        </w:drawing>
+      </w:r>
+    </w:p>
+    <w:p>
+      <w:pPr>
+        <w:pStyle w:val="ListParagraph"/>
+        <w:rPr>
+          <w:lang w:val="en-US"/>
+        </w:rPr>
+      </w:pPr>
+      <w:r>
+        <w:rPr>
+          <w:lang w:val="en-US"/>
+        </w:rPr>
+        <w:t>Để test API nhớ thêm trường password_confirmation, nếu không trùng sẽ ra 200 mà ko trả về JSON.</w:t>
+      </w:r>
+    </w:p>
+    <w:p>
+      <w:pPr>
+        <w:pStyle w:val="ListParagraph"/>
+        <w:rPr>
+          <w:lang w:val="en-US"/>
+        </w:rPr>
+      </w:pPr>
+      <w:r>
+        <w:rPr>
+          <w:lang w:val="en-US"/>
+        </w:rPr>
+        <w:t>Đây là hình minh họa khi trả về - nhìn không biết do lỗi gì.</w:t>
+      </w:r>
+    </w:p>
+    <w:p>
+      <w:pPr>
+        <w:pStyle w:val="ListParagraph"/>
+        <w:rPr>
+          <w:lang w:val="en-US"/>
+        </w:rPr>
+      </w:pPr>
+      <w:r>
+        <w:rPr>
+          <w:lang w:val="en-US"/>
+        </w:rPr>
+        <w:drawing>
+          <wp:inline distT="0" distB="0" distL="0" distR="0" wp14:anchorId="0D18A696" wp14:editId="5792A9D7">
+            <wp:extent cx="5731510" cy="1964055"/>
+            <wp:effectExtent l="0" t="0" r="2540" b="0"/>
+            <wp:docPr id="2026151468" name="Picture 1"/>
+            <wp:cNvGraphicFramePr>
+              <a:graphicFrameLocks xmlns:a="http://schemas.openxmlformats.org/drawingml/2006/main" noChangeAspect="1"/>
+            </wp:cNvGraphicFramePr>
+            <a:graphic xmlns:a="http://schemas.openxmlformats.org/drawingml/2006/main">
+              <a:graphicData uri="http://schemas.openxmlformats.org/drawingml/2006/picture">
+                <pic:pic xmlns:pic="http://schemas.openxmlformats.org/drawingml/2006/picture">
+                  <pic:nvPicPr>
+                    <pic:cNvPr id="2026151468" name=""/>
+                    <pic:cNvPicPr/>
+                  </pic:nvPicPr>
+                  <pic:blipFill>
+                    <a:blip r:embed="rId10"/>
+                    <a:stretch>
+                      <a:fillRect/>
+                    </a:stretch>
+                  </pic:blipFill>
+                  <pic:spPr>
+                    <a:xfrm>
+                      <a:off x="0" y="0"/>
+                      <a:ext cx="5731510" cy="1964055"/>
+                    </a:xfrm>
+                    <a:prstGeom prst="rect">
+                      <a:avLst/>
+                    </a:prstGeom>
+                  </pic:spPr>
+                </pic:pic>
+              </a:graphicData>
+            </a:graphic>
+          </wp:inline>
+        </w:drawing>
+      </w:r>
+    </w:p>
+    <w:p>
+      <w:pPr>
+        <w:pStyle w:val="ListParagraph"/>
+        <w:rPr>
+          <w:b/>
+          <w:bCs/>
+          <w:color w:val="FF0000"/>
+          <w:lang w:val="en-US"/>
+        </w:rPr>
+      </w:pPr>
+      <w:r>
+        <w:rPr>
+          <w:lang w:val="en-US"/>
+        </w:rPr>
+        <w:t xml:space="preserve">Giải quyết: </w:t>
+      </w:r>
+      <w:r>
+        <w:rPr>
+          <w:b/>
+          <w:bCs/>
+          <w:color w:val="FF0000"/>
+          <w:lang w:val="en-US"/>
+        </w:rPr>
+        <w:t>nhớ thêm trường password_confimation</w:t>
+      </w:r>
+    </w:p>
+    <w:p>
+      <w:pPr>
+        <w:pStyle w:val="ListParagraph"/>
+        <w:rPr>
+          <w:lang w:val="en-US"/>
+        </w:rPr>
+      </w:pPr>
+      <w:r>
+        <w:rPr>
+          <w:lang w:val="en-US"/>
+        </w:rPr>
+        <w:lastRenderedPageBreak/>
+        <w:drawing>
+          <wp:inline distT="0" distB="0" distL="0" distR="0" wp14:anchorId="5E94A483" wp14:editId="419FFA5F">
+            <wp:extent cx="5731510" cy="3160395"/>
+            <wp:effectExtent l="0" t="0" r="2540" b="1905"/>
+            <wp:docPr id="1375200465" name="Picture 1"/>
+            <wp:cNvGraphicFramePr>
+              <a:graphicFrameLocks xmlns:a="http://schemas.openxmlformats.org/drawingml/2006/main" noChangeAspect="1"/>
+            </wp:cNvGraphicFramePr>
+            <a:graphic xmlns:a="http://schemas.openxmlformats.org/drawingml/2006/main">
+              <a:graphicData uri="http://schemas.openxmlformats.org/drawingml/2006/picture">
+                <pic:pic xmlns:pic="http://schemas.openxmlformats.org/drawingml/2006/picture">
+                  <pic:nvPicPr>
+                    <pic:cNvPr id="1375200465" name=""/>
+                    <pic:cNvPicPr/>
+                  </pic:nvPicPr>
+                  <pic:blipFill>
+                    <a:blip r:embed="rId11"/>
+                    <a:stretch>
+                      <a:fillRect/>
+                    </a:stretch>
+                  </pic:blipFill>
+                  <pic:spPr>
+                    <a:xfrm>
+                      <a:off x="0" y="0"/>
+                      <a:ext cx="5731510" cy="3160395"/>
+                    </a:xfrm>
+                    <a:prstGeom prst="rect">
+                      <a:avLst/>
+                    </a:prstGeom>
+                  </pic:spPr>
+                </pic:pic>
+              </a:graphicData>
+            </a:graphic>
+          </wp:inline>
+        </w:drawing>
+      </w:r>
+    </w:p>
+    <w:p>
+      <w:pPr>
+        <w:pStyle w:val="ListParagraph"/>
+        <w:rPr>
+          <w:lang w:val="en-US"/>
+        </w:rPr>
+      </w:pPr>
     </w:p>
     <w:sectPr>
       <w:pgSz w:w="11906" w:h="16838"/>
@@ -594,6 +1112,29 @@
       <w:contextualSpacing/>
     </w:pPr>
   </w:style>
+  <w:style w:type="character" w:styleId="Hyperlink">
+    <w:name w:val="Hyperlink"/>
+    <w:basedOn w:val="DefaultParagraphFont"/>
+    <w:uiPriority w:val="99"/>
+    <w:unhideWhenUsed/>
+    <w:rsid w:val="00914691"/>
+    <w:rPr>
+      <w:color w:val="0563C1" w:themeColor="hyperlink"/>
+      <w:u w:val="single"/>
+    </w:rPr>
+  </w:style>
+  <w:style w:type="character" w:styleId="UnresolvedMention">
+    <w:name w:val="Unresolved Mention"/>
+    <w:basedOn w:val="DefaultParagraphFont"/>
+    <w:uiPriority w:val="99"/>
+    <w:semiHidden/>
+    <w:unhideWhenUsed/>
+    <w:rsid w:val="00914691"/>
+    <w:rPr>
+      <w:color w:val="605E5C"/>
+      <w:shd w:val="clear" w:color="auto" w:fill="E1DFDD"/>
+    </w:rPr>
+  </w:style>
 </w:styles>
 </file>
 

</xml_diff>

<commit_message>
Sản phẩm gợi ý và đánh giá hiển thị cho front end ok
</commit_message>
<xml_diff>
--- a/admin/Các vấn đề phát sinh.docx
+++ b/admin/Các vấn đề phát sinh.docx
@@ -609,6 +609,7 @@
       </w:pPr>
       <w:r>
         <w:rPr>
+          <w:noProof/>
           <w:lang w:val="en-US"/>
         </w:rPr>
         <w:drawing>
@@ -679,6 +680,7 @@
       </w:pPr>
       <w:r>
         <w:rPr>
+          <w:noProof/>
           <w:lang w:val="en-US"/>
         </w:rPr>
         <w:drawing>
@@ -750,6 +752,34 @@
           <w:lang w:val="en-US"/>
         </w:rPr>
         <w:t>(): chỉ đến thư mục public.</w:t>
+      </w:r>
+    </w:p>
+    <w:p>
+      <w:pPr>
+        <w:pStyle w:val="ListParagraph"/>
+        <w:rPr>
+          <w:lang w:val="en-US"/>
+        </w:rPr>
+      </w:pPr>
+    </w:p>
+    <w:p>
+      <w:pPr>
+        <w:pStyle w:val="ListParagraph"/>
+        <w:rPr>
+          <w:lang w:val="en-US"/>
+        </w:rPr>
+      </w:pPr>
+      <w:r>
+        <w:rPr>
+          <w:lang w:val="en-US"/>
+        </w:rPr>
+        <w:t>insertGetId</w:t>
+      </w:r>
+      <w:r>
+        <w:rPr>
+          <w:lang w:val="en-US"/>
+        </w:rPr>
+        <w:t>: insert vào table và có trả về ID của dòng vừa được insert</w:t>
       </w:r>
     </w:p>
     <w:sectPr>

</xml_diff>